<commit_message>
add pic and ptt
</commit_message>
<xml_diff>
--- a/relatedwork.docx
+++ b/relatedwork.docx
@@ -408,11 +408,10 @@
         <w:t xml:space="preserve">คนเดียวกันกับ </w:t>
       </w:r>
       <w:r>
-        <w:rPr>
-          <w:rFonts w:hint="eastAsia"/>
-        </w:rPr>
-        <w:t>4</w:t>
-      </w:r>
+        <w:t>3</w:t>
+      </w:r>
+      <w:bookmarkStart w:id="0" w:name="_GoBack"/>
+      <w:bookmarkEnd w:id="0"/>
       <w:r>
         <w:t>)</w:t>
       </w:r>
@@ -867,13 +866,10 @@
       <w:r>
         <w:t>Semi Markov process is presented to evaluate the user mobility process among each area</w:t>
       </w:r>
-      <w:bookmarkStart w:id="0" w:name="_GoBack"/>
-      <w:bookmarkEnd w:id="0"/>
-    </w:p>
-    <w:p>
-      <w:pPr>
-        <w:rPr>
-          <w:rFonts w:hint="cs"/>
+    </w:p>
+    <w:p>
+      <w:pPr>
+        <w:rPr>
           <w:cs/>
         </w:rPr>
       </w:pPr>

</xml_diff>